<commit_message>
Changed alot of stuff
Yaddah yaddah yaddah
</commit_message>
<xml_diff>
--- a/usecases.docx
+++ b/usecases.docx
@@ -205,6 +205,7 @@
             <w:tcW w:w="2093" w:type="dxa"/>
           </w:tcPr>
           <w:p>
+            <w:bookmarkStart w:id="0" w:name="_GoBack"/>
             <w:r>
               <w:t>Post-Condition</w:t>
             </w:r>
@@ -224,6 +225,7 @@
           </w:p>
         </w:tc>
       </w:tr>
+      <w:bookmarkEnd w:id="0"/>
       <w:tr>
         <w:trPr>
           <w:cnfStyle w:val="000000100000" w:firstRow="0" w:lastRow="0" w:firstColumn="0" w:lastColumn="0" w:oddVBand="0" w:evenVBand="0" w:oddHBand="1" w:evenHBand="0" w:firstRowFirstColumn="0" w:firstRowLastColumn="0" w:lastRowFirstColumn="0" w:lastRowLastColumn="0"/>
@@ -1955,10 +1957,7 @@
         </w:tc>
       </w:tr>
     </w:tbl>
-    <w:p>
-      <w:bookmarkStart w:id="0" w:name="_GoBack"/>
-      <w:bookmarkEnd w:id="0"/>
-    </w:p>
+    <w:p/>
     <w:tbl>
       <w:tblPr>
         <w:tblStyle w:val="LightList"/>
@@ -1994,10 +1993,7 @@
               <w:cnfStyle w:val="100000000000" w:firstRow="1" w:lastRow="0" w:firstColumn="0" w:lastColumn="0" w:oddVBand="0" w:evenVBand="0" w:oddHBand="0" w:evenHBand="0" w:firstRowFirstColumn="0" w:firstRowLastColumn="0" w:lastRowFirstColumn="0" w:lastRowLastColumn="0"/>
             </w:pPr>
             <w:r>
-              <w:t xml:space="preserve">Player </w:t>
-            </w:r>
-            <w:r>
-              <w:t>plans a search</w:t>
+              <w:t>Player plans a search</w:t>
             </w:r>
           </w:p>
         </w:tc>
@@ -2026,10 +2022,7 @@
               <w:cnfStyle w:val="000000100000" w:firstRow="0" w:lastRow="0" w:firstColumn="0" w:lastColumn="0" w:oddVBand="0" w:evenVBand="0" w:oddHBand="1" w:evenHBand="0" w:firstRowFirstColumn="0" w:firstRowLastColumn="0" w:lastRowFirstColumn="0" w:lastRowLastColumn="0"/>
             </w:pPr>
             <w:r>
-              <w:t xml:space="preserve">Describes a player </w:t>
-            </w:r>
-            <w:r>
-              <w:t>planning a search Action</w:t>
+              <w:t>Describes a player planning a search Action</w:t>
             </w:r>
           </w:p>
         </w:tc>
@@ -2144,10 +2137,7 @@
               <w:cnfStyle w:val="000000100000" w:firstRow="0" w:lastRow="0" w:firstColumn="0" w:lastColumn="0" w:oddVBand="0" w:evenVBand="0" w:oddHBand="1" w:evenHBand="0" w:firstRowFirstColumn="0" w:firstRowLastColumn="0" w:lastRowFirstColumn="0" w:lastRowLastColumn="0"/>
             </w:pPr>
             <w:r>
-              <w:t xml:space="preserve">Player selects the </w:t>
-            </w:r>
-            <w:r>
-              <w:t>Search Action</w:t>
+              <w:t>Player selects the Search Action</w:t>
             </w:r>
           </w:p>
         </w:tc>
@@ -2456,7 +2446,17 @@
               <w:cnfStyle w:val="000000000000" w:firstRow="0" w:lastRow="0" w:firstColumn="0" w:lastColumn="0" w:oddVBand="0" w:evenVBand="0" w:oddHBand="0" w:evenHBand="0" w:firstRowFirstColumn="0" w:firstRowLastColumn="0" w:lastRowFirstColumn="0" w:lastRowLastColumn="0"/>
             </w:pPr>
             <w:r>
-              <w:t>N/A</w:t>
+              <w:t>Alternative 1: Server set to Cheat mode</w:t>
+            </w:r>
+          </w:p>
+          <w:p>
+            <w:pPr>
+              <w:ind w:left="45"/>
+              <w:cnfStyle w:val="000000000000" w:firstRow="0" w:lastRow="0" w:firstColumn="0" w:lastColumn="0" w:oddVBand="0" w:evenVBand="0" w:oddHBand="0" w:evenHBand="0" w:firstRowFirstColumn="0" w:firstRowLastColumn="0" w:lastRowFirstColumn="0" w:lastRowLastColumn="0"/>
+            </w:pPr>
+            <w:r>
+              <w:tab/>
+              <w:t>A1.1: When Dice Roll Required, Admin inputs the value for the dice rolled</w:t>
             </w:r>
           </w:p>
         </w:tc>
@@ -2847,10 +2847,7 @@
               <w:cnfStyle w:val="100000000000" w:firstRow="1" w:lastRow="0" w:firstColumn="0" w:lastColumn="0" w:oddVBand="0" w:evenVBand="0" w:oddHBand="0" w:evenHBand="0" w:firstRowFirstColumn="0" w:firstRowLastColumn="0" w:lastRowFirstColumn="0" w:lastRowLastColumn="0"/>
             </w:pPr>
             <w:r>
-              <w:t xml:space="preserve">Player </w:t>
-            </w:r>
-            <w:r>
-              <w:t>Sees Results of all Turns</w:t>
+              <w:t>Player Sees Results of all Turns</w:t>
             </w:r>
           </w:p>
         </w:tc>

</xml_diff>

<commit_message>
Use Case Models and Diagrams complete
YEAH :cake:
</commit_message>
<xml_diff>
--- a/usecases.docx
+++ b/usecases.docx
@@ -237,7 +237,15 @@
               <w:cnfStyle w:val="000000100000" w:firstRow="0" w:lastRow="0" w:firstColumn="0" w:lastColumn="0" w:oddVBand="0" w:evenVBand="0" w:oddHBand="1" w:evenHBand="0" w:firstRowFirstColumn="0" w:firstRowLastColumn="0" w:lastRowFirstColumn="0" w:lastRowLastColumn="0"/>
             </w:pPr>
             <w:r>
-              <w:t>Players launches MagicRealm client</w:t>
+              <w:t xml:space="preserve">Players launches </w:t>
+            </w:r>
+            <w:proofErr w:type="spellStart"/>
+            <w:r>
+              <w:t>MagicRealm</w:t>
+            </w:r>
+            <w:proofErr w:type="spellEnd"/>
+            <w:r>
+              <w:t xml:space="preserve"> client</w:t>
             </w:r>
           </w:p>
           <w:p>
@@ -290,7 +298,13 @@
               <w:cnfStyle w:val="000000000000" w:firstRow="0" w:lastRow="0" w:firstColumn="0" w:lastColumn="0" w:oddVBand="0" w:evenVBand="0" w:oddHBand="0" w:evenHBand="0" w:firstRowFirstColumn="0" w:firstRowLastColumn="0" w:lastRowFirstColumn="0" w:lastRowLastColumn="0"/>
             </w:pPr>
             <w:r>
-              <w:t>Alternative 1: Player choose cheat mode as enabled</w:t>
+              <w:t xml:space="preserve">Alternative 1: </w:t>
+            </w:r>
+            <w:r>
+              <w:t>Admin</w:t>
+            </w:r>
+            <w:r>
+              <w:t xml:space="preserve"> choose cheat mode as enabled</w:t>
             </w:r>
           </w:p>
           <w:p>
@@ -303,7 +317,13 @@
             </w:r>
             <w:r>
               <w:tab/>
-              <w:t xml:space="preserve">A2.  Player selects </w:t>
+              <w:t>A1.1</w:t>
+            </w:r>
+            <w:r>
+              <w:t xml:space="preserve"> Admin</w:t>
+            </w:r>
+            <w:r>
+              <w:t xml:space="preserve"> selects </w:t>
             </w:r>
             <w:r>
               <w:t>cheat mode enabled</w:t>
@@ -315,14 +335,33 @@
               <w:cnfStyle w:val="000000000000" w:firstRow="0" w:lastRow="0" w:firstColumn="0" w:lastColumn="0" w:oddVBand="0" w:evenVBand="0" w:oddHBand="0" w:evenHBand="0" w:firstRowFirstColumn="0" w:firstRowLastColumn="0" w:lastRowFirstColumn="0" w:lastRowLastColumn="0"/>
             </w:pPr>
             <w:r>
+              <w:tab/>
+              <w:t>A1.2</w:t>
+            </w:r>
+            <w:r>
+              <w:t xml:space="preserve"> Admin selects Chit locations</w:t>
+            </w:r>
+          </w:p>
+          <w:p>
+            <w:pPr>
+              <w:ind w:left="45"/>
+              <w:cnfStyle w:val="000000000000" w:firstRow="0" w:lastRow="0" w:firstColumn="0" w:lastColumn="0" w:oddVBand="0" w:evenVBand="0" w:oddHBand="0" w:evenHBand="0" w:firstRowFirstColumn="0" w:firstRowLastColumn="0" w:lastRowFirstColumn="0" w:lastRowLastColumn="0"/>
+            </w:pPr>
+            <w:r>
               <w:t xml:space="preserve"> </w:t>
             </w:r>
             <w:r>
               <w:tab/>
-              <w:t xml:space="preserve">A3.  </w:t>
+              <w:t>A1.3</w:t>
+            </w:r>
+            <w:r>
+              <w:t xml:space="preserve"> </w:t>
             </w:r>
             <w:r>
               <w:t>Server launches with cheat mode enabled</w:t>
+            </w:r>
+            <w:r>
+              <w:t xml:space="preserve"> (rolls manually specified)</w:t>
             </w:r>
           </w:p>
         </w:tc>
@@ -405,7 +444,7 @@
           </w:tcPr>
           <w:p>
             <w:r>
-              <w:t>UC-03</w:t>
+              <w:t>UC-02</w:t>
             </w:r>
           </w:p>
         </w:tc>
@@ -595,7 +634,10 @@
               <w:t>s</w:t>
             </w:r>
             <w:r>
-              <w:t xml:space="preserve"> chooses </w:t>
+              <w:t xml:space="preserve"> choose</w:t>
+            </w:r>
+            <w:r>
+              <w:t xml:space="preserve"> </w:t>
             </w:r>
             <w:r>
               <w:t>their c</w:t>
@@ -626,7 +668,10 @@
               <w:t>s</w:t>
             </w:r>
             <w:r>
-              <w:t xml:space="preserve"> chooses </w:t>
+              <w:t xml:space="preserve"> choose</w:t>
+            </w:r>
+            <w:r>
+              <w:t xml:space="preserve"> </w:t>
             </w:r>
             <w:r>
               <w:t xml:space="preserve">their </w:t>
@@ -809,7 +854,7 @@
           </w:tcPr>
           <w:p>
             <w:r>
-              <w:t>UC-04</w:t>
+              <w:t>UC-03</w:t>
             </w:r>
           </w:p>
         </w:tc>
@@ -980,10 +1025,10 @@
               <w:t xml:space="preserve"> </w:t>
             </w:r>
             <w:r>
-              <w:t>are</w:t>
-            </w:r>
-            <w:r>
-              <w:t xml:space="preserve"> in the game window </w:t>
+              <w:t>have Spawned</w:t>
+            </w:r>
+            <w:r>
+              <w:t xml:space="preserve"> </w:t>
             </w:r>
           </w:p>
         </w:tc>
@@ -1127,6 +1172,7 @@
           </w:tcPr>
           <w:p>
             <w:r>
+              <w:lastRenderedPageBreak/>
               <w:t>Alternative Scenario</w:t>
             </w:r>
           </w:p>
@@ -1168,7 +1214,6 @@
               <w:cnfStyle w:val="000000000000" w:firstRow="0" w:lastRow="0" w:firstColumn="0" w:lastColumn="0" w:oddVBand="0" w:evenVBand="0" w:oddHBand="0" w:evenHBand="0" w:firstRowFirstColumn="0" w:firstRowLastColumn="0" w:lastRowFirstColumn="0" w:lastRowLastColumn="0"/>
             </w:pPr>
             <w:r>
-              <w:lastRenderedPageBreak/>
               <w:tab/>
               <w:t>A2.1 Player</w:t>
             </w:r>
@@ -1235,7 +1280,6 @@
           </w:tcPr>
           <w:p>
             <w:r>
-              <w:lastRenderedPageBreak/>
               <w:t>Post-Condition</w:t>
             </w:r>
           </w:p>
@@ -1303,7 +1347,7 @@
           </w:tcPr>
           <w:p>
             <w:r>
-              <w:t>UC-05</w:t>
+              <w:t>UC-04</w:t>
             </w:r>
           </w:p>
         </w:tc>
@@ -1685,7 +1729,7 @@
           </w:tcPr>
           <w:p>
             <w:r>
-              <w:t>UC-06</w:t>
+              <w:t>UC-05</w:t>
             </w:r>
           </w:p>
         </w:tc>
@@ -1698,7 +1742,7 @@
               <w:cnfStyle w:val="100000000000" w:firstRow="1" w:lastRow="0" w:firstColumn="0" w:lastColumn="0" w:oddVBand="0" w:evenVBand="0" w:oddHBand="0" w:evenHBand="0" w:firstRowFirstColumn="0" w:firstRowLastColumn="0" w:lastRowFirstColumn="0" w:lastRowLastColumn="0"/>
             </w:pPr>
             <w:r>
-              <w:t>Monster Combat</w:t>
+              <w:t>Players Fight Monsters</w:t>
             </w:r>
           </w:p>
         </w:tc>
@@ -2080,7 +2124,7 @@
           </w:tcPr>
           <w:p>
             <w:r>
-              <w:t>UC-07</w:t>
+              <w:t>UC-06</w:t>
             </w:r>
           </w:p>
         </w:tc>
@@ -2122,10 +2166,7 @@
               <w:cnfStyle w:val="000000100000" w:firstRow="0" w:lastRow="0" w:firstColumn="0" w:lastColumn="0" w:oddVBand="0" w:evenVBand="0" w:oddHBand="1" w:evenHBand="0" w:firstRowFirstColumn="0" w:firstRowLastColumn="0" w:lastRowFirstColumn="0" w:lastRowLastColumn="0"/>
             </w:pPr>
             <w:r>
-              <w:t xml:space="preserve">Describes </w:t>
-            </w:r>
-            <w:r>
-              <w:t>a player fighting another player in combat</w:t>
+              <w:t>Describes a player fighting another player in combat</w:t>
             </w:r>
           </w:p>
         </w:tc>
@@ -2151,10 +2192,7 @@
               <w:cnfStyle w:val="000000000000" w:firstRow="0" w:lastRow="0" w:firstColumn="0" w:lastColumn="0" w:oddVBand="0" w:evenVBand="0" w:oddHBand="0" w:evenHBand="0" w:firstRowFirstColumn="0" w:firstRowLastColumn="0" w:lastRowFirstColumn="0" w:lastRowLastColumn="0"/>
             </w:pPr>
             <w:r>
-              <w:t>Player</w:t>
-            </w:r>
-            <w:r>
-              <w:t>s</w:t>
+              <w:t>Players</w:t>
             </w:r>
             <w:r>
               <w:t>, System</w:t>
@@ -2173,6 +2211,7 @@
           </w:tcPr>
           <w:p>
             <w:r>
+              <w:lastRenderedPageBreak/>
               <w:t>Triggering Event</w:t>
             </w:r>
           </w:p>
@@ -2193,16 +2232,17 @@
             </w:r>
           </w:p>
         </w:tc>
-      </w:tr>
-      <w:tr>
-        <w:tc>
-          <w:tcPr>
-            <w:cnfStyle w:val="001000000000" w:firstRow="0" w:lastRow="0" w:firstColumn="1" w:lastColumn="0" w:oddVBand="0" w:evenVBand="0" w:oddHBand="0" w:evenHBand="0" w:firstRowFirstColumn="0" w:firstRowLastColumn="0" w:lastRowFirstColumn="0" w:lastRowLastColumn="0"/>
-            <w:tcW w:w="2093" w:type="dxa"/>
-          </w:tcPr>
-          <w:p>
-            <w:r>
-              <w:lastRenderedPageBreak/>
+        <w:bookmarkStart w:id="0" w:name="_GoBack"/>
+        <w:bookmarkEnd w:id="0"/>
+      </w:tr>
+      <w:tr>
+        <w:tc>
+          <w:tcPr>
+            <w:cnfStyle w:val="001000000000" w:firstRow="0" w:lastRow="0" w:firstColumn="1" w:lastColumn="0" w:oddVBand="0" w:evenVBand="0" w:oddHBand="0" w:evenHBand="0" w:firstRowFirstColumn="0" w:firstRowLastColumn="0" w:lastRowFirstColumn="0" w:lastRowLastColumn="0"/>
+            <w:tcW w:w="2093" w:type="dxa"/>
+          </w:tcPr>
+          <w:p>
+            <w:r>
               <w:t>Pre-Condition</w:t>
             </w:r>
           </w:p>
@@ -2450,7 +2490,7 @@
               <w:t>UC</w:t>
             </w:r>
             <w:r>
-              <w:t>-08</w:t>
+              <w:t>-07</w:t>
             </w:r>
           </w:p>
         </w:tc>
@@ -2790,10 +2830,7 @@
           </w:tcPr>
           <w:p>
             <w:r>
-              <w:t>UC</w:t>
-            </w:r>
-            <w:r>
-              <w:t>-09</w:t>
+              <w:t>UC-08</w:t>
             </w:r>
           </w:p>
         </w:tc>
@@ -2806,10 +2843,7 @@
               <w:cnfStyle w:val="100000000000" w:firstRow="1" w:lastRow="0" w:firstColumn="0" w:lastColumn="0" w:oddVBand="0" w:evenVBand="0" w:oddHBand="0" w:evenHBand="0" w:firstRowFirstColumn="0" w:firstRowLastColumn="0" w:lastRowFirstColumn="0" w:lastRowLastColumn="0"/>
             </w:pPr>
             <w:r>
-              <w:t xml:space="preserve">Player Combat: </w:t>
-            </w:r>
-            <w:r>
-              <w:t>Resolve</w:t>
+              <w:t>Player Combat: Resolve</w:t>
             </w:r>
           </w:p>
         </w:tc>
@@ -2893,10 +2927,7 @@
               <w:cnfStyle w:val="000000100000" w:firstRow="0" w:lastRow="0" w:firstColumn="0" w:lastColumn="0" w:oddVBand="0" w:evenVBand="0" w:oddHBand="1" w:evenHBand="0" w:firstRowFirstColumn="0" w:firstRowLastColumn="0" w:lastRowFirstColumn="0" w:lastRowLastColumn="0"/>
             </w:pPr>
             <w:r>
-              <w:t xml:space="preserve">System has processed </w:t>
-            </w:r>
-            <w:r>
-              <w:t>melee stage</w:t>
+              <w:t>System has processed melee stage</w:t>
             </w:r>
           </w:p>
         </w:tc>
@@ -2922,10 +2953,7 @@
               <w:cnfStyle w:val="000000000000" w:firstRow="0" w:lastRow="0" w:firstColumn="0" w:lastColumn="0" w:oddVBand="0" w:evenVBand="0" w:oddHBand="0" w:evenHBand="0" w:firstRowFirstColumn="0" w:firstRowLastColumn="0" w:lastRowFirstColumn="0" w:lastRowLastColumn="0"/>
             </w:pPr>
             <w:r>
-              <w:t xml:space="preserve">Players </w:t>
-            </w:r>
-            <w:r>
-              <w:t>fought melee</w:t>
+              <w:t>Players fought melee</w:t>
             </w:r>
           </w:p>
         </w:tc>
@@ -2985,10 +3013,7 @@
               <w:cnfStyle w:val="000000100000" w:firstRow="0" w:lastRow="0" w:firstColumn="0" w:lastColumn="0" w:oddVBand="0" w:evenVBand="0" w:oddHBand="1" w:evenHBand="0" w:firstRowFirstColumn="0" w:firstRowLastColumn="0" w:lastRowFirstColumn="0" w:lastRowLastColumn="0"/>
             </w:pPr>
             <w:r>
-              <w:t xml:space="preserve">Players </w:t>
-            </w:r>
-            <w:r>
-              <w:t>select counters to wound</w:t>
+              <w:t>Players select counters to wound</w:t>
             </w:r>
           </w:p>
           <w:p>
@@ -3001,10 +3026,7 @@
               <w:cnfStyle w:val="000000100000" w:firstRow="0" w:lastRow="0" w:firstColumn="0" w:lastColumn="0" w:oddVBand="0" w:evenVBand="0" w:oddHBand="1" w:evenHBand="0" w:firstRowFirstColumn="0" w:firstRowLastColumn="0" w:lastRowFirstColumn="0" w:lastRowLastColumn="0"/>
             </w:pPr>
             <w:r>
-              <w:t xml:space="preserve">System </w:t>
-            </w:r>
-            <w:r>
-              <w:t>processes wounded counter and goes to encounter step</w:t>
+              <w:t>System processes wounded counter and goes to encounter step</w:t>
             </w:r>
           </w:p>
         </w:tc>
@@ -3031,10 +3053,7 @@
               <w:cnfStyle w:val="000000000000" w:firstRow="0" w:lastRow="0" w:firstColumn="0" w:lastColumn="0" w:oddVBand="0" w:evenVBand="0" w:oddHBand="0" w:evenHBand="0" w:firstRowFirstColumn="0" w:firstRowLastColumn="0" w:lastRowFirstColumn="0" w:lastRowLastColumn="0"/>
             </w:pPr>
             <w:r>
-              <w:t xml:space="preserve">Alternative 1: </w:t>
-            </w:r>
-            <w:r>
-              <w:t>Players die</w:t>
+              <w:t>Alternative 1: Players die</w:t>
             </w:r>
           </w:p>
           <w:p>
@@ -3044,10 +3063,7 @@
             </w:pPr>
             <w:r>
               <w:tab/>
-              <w:t xml:space="preserve">A1.1 Players </w:t>
-            </w:r>
-            <w:r>
-              <w:t>inform that they have died</w:t>
+              <w:t>A1.1 Players inform that they have died</w:t>
             </w:r>
           </w:p>
           <w:p>
@@ -3107,6 +3123,7 @@
               <w:cnfStyle w:val="000000000000" w:firstRow="0" w:lastRow="0" w:firstColumn="0" w:lastColumn="0" w:oddVBand="0" w:evenVBand="0" w:oddHBand="0" w:evenHBand="0" w:firstRowFirstColumn="0" w:firstRowLastColumn="0" w:lastRowFirstColumn="0" w:lastRowLastColumn="0"/>
             </w:pPr>
             <w:r>
+              <w:lastRenderedPageBreak/>
               <w:t>Alternative 4: Players damage armor</w:t>
             </w:r>
           </w:p>
@@ -3116,7 +3133,6 @@
               <w:cnfStyle w:val="000000000000" w:firstRow="0" w:lastRow="0" w:firstColumn="0" w:lastColumn="0" w:oddVBand="0" w:evenVBand="0" w:oddHBand="0" w:evenHBand="0" w:firstRowFirstColumn="0" w:firstRowLastColumn="0" w:lastRowFirstColumn="0" w:lastRowLastColumn="0"/>
             </w:pPr>
             <w:r>
-              <w:lastRenderedPageBreak/>
               <w:tab/>
               <w:t>A4.1 System informs players that their armor is damaged</w:t>
             </w:r>
@@ -3160,8 +3176,6 @@
             <w:r>
               <w:t>System cycles to a new day</w:t>
             </w:r>
-            <w:bookmarkStart w:id="0" w:name="_GoBack"/>
-            <w:bookmarkEnd w:id="0"/>
           </w:p>
         </w:tc>
       </w:tr>

</xml_diff>

<commit_message>
Added Traceability to use cases
created functional requirements!
</commit_message>
<xml_diff>
--- a/usecases.docx
+++ b/usecases.docx
@@ -226,6 +226,9 @@
             <w:r>
               <w:t>Server launches with cheat mode disabled</w:t>
             </w:r>
+            <w:r>
+              <w:t xml:space="preserve"> and game setup</w:t>
+            </w:r>
           </w:p>
           <w:p>
             <w:pPr>
@@ -417,6 +420,38 @@
             </w:pPr>
             <w:r>
               <w:t>Players Select Character</w:t>
+            </w:r>
+          </w:p>
+        </w:tc>
+      </w:tr>
+      <w:tr>
+        <w:trPr>
+          <w:cnfStyle w:val="000000100000" w:firstRow="0" w:lastRow="0" w:firstColumn="0" w:lastColumn="0" w:oddVBand="0" w:evenVBand="0" w:oddHBand="1" w:evenHBand="0" w:firstRowFirstColumn="0" w:firstRowLastColumn="0" w:lastRowFirstColumn="0" w:lastRowLastColumn="0"/>
+        </w:trPr>
+        <w:tc>
+          <w:tcPr>
+            <w:cnfStyle w:val="001000000000" w:firstRow="0" w:lastRow="0" w:firstColumn="1" w:lastColumn="0" w:oddVBand="0" w:evenVBand="0" w:oddHBand="0" w:evenHBand="0" w:firstRowFirstColumn="0" w:firstRowLastColumn="0" w:lastRowFirstColumn="0" w:lastRowLastColumn="0"/>
+            <w:tcW w:w="2093" w:type="dxa"/>
+          </w:tcPr>
+          <w:p>
+            <w:r>
+              <w:t>Traceability</w:t>
+            </w:r>
+          </w:p>
+        </w:tc>
+        <w:tc>
+          <w:tcPr>
+            <w:tcW w:w="7796" w:type="dxa"/>
+          </w:tcPr>
+          <w:p>
+            <w:pPr>
+              <w:cnfStyle w:val="000000100000" w:firstRow="0" w:lastRow="0" w:firstColumn="0" w:lastColumn="0" w:oddVBand="0" w:evenVBand="0" w:oddHBand="1" w:evenHBand="0" w:firstRowFirstColumn="0" w:firstRowLastColumn="0" w:lastRowFirstColumn="0" w:lastRowLastColumn="0"/>
+            </w:pPr>
+            <w:r>
+              <w:t>FR-3, FR</w:t>
+            </w:r>
+            <w:r>
+              <w:t>-4, FR-5</w:t>
             </w:r>
           </w:p>
         </w:tc>
@@ -831,6 +866,35 @@
           </w:p>
         </w:tc>
       </w:tr>
+      <w:tr>
+        <w:trPr>
+          <w:cnfStyle w:val="000000100000" w:firstRow="0" w:lastRow="0" w:firstColumn="0" w:lastColumn="0" w:oddVBand="0" w:evenVBand="0" w:oddHBand="1" w:evenHBand="0" w:firstRowFirstColumn="0" w:firstRowLastColumn="0" w:lastRowFirstColumn="0" w:lastRowLastColumn="0"/>
+        </w:trPr>
+        <w:tc>
+          <w:tcPr>
+            <w:cnfStyle w:val="001000000000" w:firstRow="0" w:lastRow="0" w:firstColumn="1" w:lastColumn="0" w:oddVBand="0" w:evenVBand="0" w:oddHBand="0" w:evenHBand="0" w:firstRowFirstColumn="0" w:firstRowLastColumn="0" w:lastRowFirstColumn="0" w:lastRowLastColumn="0"/>
+            <w:tcW w:w="2093" w:type="dxa"/>
+          </w:tcPr>
+          <w:p>
+            <w:r>
+              <w:t>Traceability</w:t>
+            </w:r>
+          </w:p>
+        </w:tc>
+        <w:tc>
+          <w:tcPr>
+            <w:tcW w:w="7796" w:type="dxa"/>
+          </w:tcPr>
+          <w:p>
+            <w:pPr>
+              <w:cnfStyle w:val="000000100000" w:firstRow="0" w:lastRow="0" w:firstColumn="0" w:lastColumn="0" w:oddVBand="0" w:evenVBand="0" w:oddHBand="1" w:evenHBand="0" w:firstRowFirstColumn="0" w:firstRowLastColumn="0" w:lastRowFirstColumn="0" w:lastRowLastColumn="0"/>
+            </w:pPr>
+            <w:r>
+              <w:t>FR-1, FR-2</w:t>
+            </w:r>
+          </w:p>
+        </w:tc>
+      </w:tr>
     </w:tbl>
     <w:p/>
     <w:tbl>
@@ -1134,6 +1198,7 @@
               <w:cnfStyle w:val="000000100000" w:firstRow="0" w:lastRow="0" w:firstColumn="0" w:lastColumn="0" w:oddVBand="0" w:evenVBand="0" w:oddHBand="1" w:evenHBand="0" w:firstRowFirstColumn="0" w:firstRowLastColumn="0" w:lastRowFirstColumn="0" w:lastRowLastColumn="0"/>
             </w:pPr>
             <w:r>
+              <w:lastRenderedPageBreak/>
               <w:t>Player</w:t>
             </w:r>
             <w:r>
@@ -1320,6 +1385,35 @@
             </w:pPr>
             <w:r>
               <w:t>System Executes turn</w:t>
+            </w:r>
+          </w:p>
+        </w:tc>
+      </w:tr>
+      <w:tr>
+        <w:trPr>
+          <w:cnfStyle w:val="000000100000" w:firstRow="0" w:lastRow="0" w:firstColumn="0" w:lastColumn="0" w:oddVBand="0" w:evenVBand="0" w:oddHBand="1" w:evenHBand="0" w:firstRowFirstColumn="0" w:firstRowLastColumn="0" w:lastRowFirstColumn="0" w:lastRowLastColumn="0"/>
+        </w:trPr>
+        <w:tc>
+          <w:tcPr>
+            <w:cnfStyle w:val="001000000000" w:firstRow="0" w:lastRow="0" w:firstColumn="1" w:lastColumn="0" w:oddVBand="0" w:evenVBand="0" w:oddHBand="0" w:evenHBand="0" w:firstRowFirstColumn="0" w:firstRowLastColumn="0" w:lastRowFirstColumn="0" w:lastRowLastColumn="0"/>
+            <w:tcW w:w="2093" w:type="dxa"/>
+          </w:tcPr>
+          <w:p>
+            <w:r>
+              <w:t>Traceability</w:t>
+            </w:r>
+          </w:p>
+        </w:tc>
+        <w:tc>
+          <w:tcPr>
+            <w:tcW w:w="7796" w:type="dxa"/>
+          </w:tcPr>
+          <w:p>
+            <w:pPr>
+              <w:cnfStyle w:val="000000100000" w:firstRow="0" w:lastRow="0" w:firstColumn="0" w:lastColumn="0" w:oddVBand="0" w:evenVBand="0" w:oddHBand="1" w:evenHBand="0" w:firstRowFirstColumn="0" w:firstRowLastColumn="0" w:lastRowFirstColumn="0" w:lastRowLastColumn="0"/>
+            </w:pPr>
+            <w:r>
+              <w:t>FR-7, FR-8</w:t>
             </w:r>
           </w:p>
         </w:tc>
@@ -1706,6 +1800,35 @@
           </w:p>
         </w:tc>
       </w:tr>
+      <w:tr>
+        <w:trPr>
+          <w:cnfStyle w:val="000000100000" w:firstRow="0" w:lastRow="0" w:firstColumn="0" w:lastColumn="0" w:oddVBand="0" w:evenVBand="0" w:oddHBand="1" w:evenHBand="0" w:firstRowFirstColumn="0" w:firstRowLastColumn="0" w:lastRowFirstColumn="0" w:lastRowLastColumn="0"/>
+        </w:trPr>
+        <w:tc>
+          <w:tcPr>
+            <w:cnfStyle w:val="001000000000" w:firstRow="0" w:lastRow="0" w:firstColumn="1" w:lastColumn="0" w:oddVBand="0" w:evenVBand="0" w:oddHBand="0" w:evenHBand="0" w:firstRowFirstColumn="0" w:firstRowLastColumn="0" w:lastRowFirstColumn="0" w:lastRowLastColumn="0"/>
+            <w:tcW w:w="2093" w:type="dxa"/>
+          </w:tcPr>
+          <w:p>
+            <w:r>
+              <w:t>Traceability</w:t>
+            </w:r>
+          </w:p>
+        </w:tc>
+        <w:tc>
+          <w:tcPr>
+            <w:tcW w:w="7796" w:type="dxa"/>
+          </w:tcPr>
+          <w:p>
+            <w:pPr>
+              <w:cnfStyle w:val="000000100000" w:firstRow="0" w:lastRow="0" w:firstColumn="0" w:lastColumn="0" w:oddVBand="0" w:evenVBand="0" w:oddHBand="1" w:evenHBand="0" w:firstRowFirstColumn="0" w:firstRowLastColumn="0" w:lastRowFirstColumn="0" w:lastRowLastColumn="0"/>
+            </w:pPr>
+            <w:r>
+              <w:t>Fr-6, Fr-9, Fr-10, Fr-11, Fr-12, Fr-13, Fr-14, Fr-15, Fr-16</w:t>
+            </w:r>
+          </w:p>
+        </w:tc>
+      </w:tr>
     </w:tbl>
     <w:p/>
     <w:tbl>
@@ -2101,6 +2224,35 @@
           </w:p>
         </w:tc>
       </w:tr>
+      <w:tr>
+        <w:trPr>
+          <w:cnfStyle w:val="000000100000" w:firstRow="0" w:lastRow="0" w:firstColumn="0" w:lastColumn="0" w:oddVBand="0" w:evenVBand="0" w:oddHBand="1" w:evenHBand="0" w:firstRowFirstColumn="0" w:firstRowLastColumn="0" w:lastRowFirstColumn="0" w:lastRowLastColumn="0"/>
+        </w:trPr>
+        <w:tc>
+          <w:tcPr>
+            <w:cnfStyle w:val="001000000000" w:firstRow="0" w:lastRow="0" w:firstColumn="1" w:lastColumn="0" w:oddVBand="0" w:evenVBand="0" w:oddHBand="0" w:evenHBand="0" w:firstRowFirstColumn="0" w:firstRowLastColumn="0" w:lastRowFirstColumn="0" w:lastRowLastColumn="0"/>
+            <w:tcW w:w="2093" w:type="dxa"/>
+          </w:tcPr>
+          <w:p>
+            <w:r>
+              <w:t>Traceability</w:t>
+            </w:r>
+          </w:p>
+        </w:tc>
+        <w:tc>
+          <w:tcPr>
+            <w:tcW w:w="7796" w:type="dxa"/>
+          </w:tcPr>
+          <w:p>
+            <w:pPr>
+              <w:cnfStyle w:val="000000100000" w:firstRow="0" w:lastRow="0" w:firstColumn="0" w:lastColumn="0" w:oddVBand="0" w:evenVBand="0" w:oddHBand="1" w:evenHBand="0" w:firstRowFirstColumn="0" w:firstRowLastColumn="0" w:lastRowFirstColumn="0" w:lastRowLastColumn="0"/>
+            </w:pPr>
+            <w:r>
+              <w:t>FR-17</w:t>
+            </w:r>
+          </w:p>
+        </w:tc>
+      </w:tr>
     </w:tbl>
     <w:p/>
     <w:tbl>
@@ -2211,7 +2363,6 @@
           </w:tcPr>
           <w:p>
             <w:r>
-              <w:lastRenderedPageBreak/>
               <w:t>Triggering Event</w:t>
             </w:r>
           </w:p>
@@ -2232,8 +2383,6 @@
             </w:r>
           </w:p>
         </w:tc>
-        <w:bookmarkStart w:id="0" w:name="_GoBack"/>
-        <w:bookmarkEnd w:id="0"/>
       </w:tr>
       <w:tr>
         <w:tc>
@@ -2460,6 +2609,35 @@
             </w:pPr>
             <w:r>
               <w:t>Players enter Melee stage</w:t>
+            </w:r>
+          </w:p>
+        </w:tc>
+      </w:tr>
+      <w:tr>
+        <w:trPr>
+          <w:cnfStyle w:val="000000100000" w:firstRow="0" w:lastRow="0" w:firstColumn="0" w:lastColumn="0" w:oddVBand="0" w:evenVBand="0" w:oddHBand="1" w:evenHBand="0" w:firstRowFirstColumn="0" w:firstRowLastColumn="0" w:lastRowFirstColumn="0" w:lastRowLastColumn="0"/>
+        </w:trPr>
+        <w:tc>
+          <w:tcPr>
+            <w:cnfStyle w:val="001000000000" w:firstRow="0" w:lastRow="0" w:firstColumn="1" w:lastColumn="0" w:oddVBand="0" w:evenVBand="0" w:oddHBand="0" w:evenHBand="0" w:firstRowFirstColumn="0" w:firstRowLastColumn="0" w:lastRowFirstColumn="0" w:lastRowLastColumn="0"/>
+            <w:tcW w:w="2093" w:type="dxa"/>
+          </w:tcPr>
+          <w:p>
+            <w:r>
+              <w:t>Traceability</w:t>
+            </w:r>
+          </w:p>
+        </w:tc>
+        <w:tc>
+          <w:tcPr>
+            <w:tcW w:w="7796" w:type="dxa"/>
+          </w:tcPr>
+          <w:p>
+            <w:pPr>
+              <w:cnfStyle w:val="000000100000" w:firstRow="0" w:lastRow="0" w:firstColumn="0" w:lastColumn="0" w:oddVBand="0" w:evenVBand="0" w:oddHBand="1" w:evenHBand="0" w:firstRowFirstColumn="0" w:firstRowLastColumn="0" w:lastRowFirstColumn="0" w:lastRowLastColumn="0"/>
+            </w:pPr>
+            <w:r>
+              <w:t>Fr-18</w:t>
             </w:r>
           </w:p>
         </w:tc>
@@ -2807,6 +2985,35 @@
           </w:p>
         </w:tc>
       </w:tr>
+      <w:tr>
+        <w:trPr>
+          <w:cnfStyle w:val="000000100000" w:firstRow="0" w:lastRow="0" w:firstColumn="0" w:lastColumn="0" w:oddVBand="0" w:evenVBand="0" w:oddHBand="1" w:evenHBand="0" w:firstRowFirstColumn="0" w:firstRowLastColumn="0" w:lastRowFirstColumn="0" w:lastRowLastColumn="0"/>
+        </w:trPr>
+        <w:tc>
+          <w:tcPr>
+            <w:cnfStyle w:val="001000000000" w:firstRow="0" w:lastRow="0" w:firstColumn="1" w:lastColumn="0" w:oddVBand="0" w:evenVBand="0" w:oddHBand="0" w:evenHBand="0" w:firstRowFirstColumn="0" w:firstRowLastColumn="0" w:lastRowFirstColumn="0" w:lastRowLastColumn="0"/>
+            <w:tcW w:w="2093" w:type="dxa"/>
+          </w:tcPr>
+          <w:p>
+            <w:r>
+              <w:t>Traceability</w:t>
+            </w:r>
+          </w:p>
+        </w:tc>
+        <w:tc>
+          <w:tcPr>
+            <w:tcW w:w="7796" w:type="dxa"/>
+          </w:tcPr>
+          <w:p>
+            <w:pPr>
+              <w:cnfStyle w:val="000000100000" w:firstRow="0" w:lastRow="0" w:firstColumn="0" w:lastColumn="0" w:oddVBand="0" w:evenVBand="0" w:oddHBand="1" w:evenHBand="0" w:firstRowFirstColumn="0" w:firstRowLastColumn="0" w:lastRowFirstColumn="0" w:lastRowLastColumn="0"/>
+            </w:pPr>
+            <w:r>
+              <w:t>Fr-19</w:t>
+            </w:r>
+          </w:p>
+        </w:tc>
+      </w:tr>
     </w:tbl>
     <w:p/>
     <w:tbl>
@@ -3039,6 +3246,7 @@
           </w:tcPr>
           <w:p>
             <w:r>
+              <w:lastRenderedPageBreak/>
               <w:t>Alternative Scenario</w:t>
             </w:r>
           </w:p>
@@ -3123,7 +3331,6 @@
               <w:cnfStyle w:val="000000000000" w:firstRow="0" w:lastRow="0" w:firstColumn="0" w:lastColumn="0" w:oddVBand="0" w:evenVBand="0" w:oddHBand="0" w:evenHBand="0" w:firstRowFirstColumn="0" w:firstRowLastColumn="0" w:lastRowFirstColumn="0" w:lastRowLastColumn="0"/>
             </w:pPr>
             <w:r>
-              <w:lastRenderedPageBreak/>
               <w:t>Alternative 4: Players damage armor</w:t>
             </w:r>
           </w:p>
@@ -3160,7 +3367,6 @@
           </w:tcPr>
           <w:p>
             <w:r>
-              <w:lastRenderedPageBreak/>
               <w:t>Post-Condition</w:t>
             </w:r>
           </w:p>
@@ -3202,6 +3408,37 @@
             <w:r>
               <w:t>Players plan their turns</w:t>
             </w:r>
+          </w:p>
+        </w:tc>
+      </w:tr>
+      <w:tr>
+        <w:trPr>
+          <w:cnfStyle w:val="000000100000" w:firstRow="0" w:lastRow="0" w:firstColumn="0" w:lastColumn="0" w:oddVBand="0" w:evenVBand="0" w:oddHBand="1" w:evenHBand="0" w:firstRowFirstColumn="0" w:firstRowLastColumn="0" w:lastRowFirstColumn="0" w:lastRowLastColumn="0"/>
+        </w:trPr>
+        <w:tc>
+          <w:tcPr>
+            <w:cnfStyle w:val="001000000000" w:firstRow="0" w:lastRow="0" w:firstColumn="1" w:lastColumn="0" w:oddVBand="0" w:evenVBand="0" w:oddHBand="0" w:evenHBand="0" w:firstRowFirstColumn="0" w:firstRowLastColumn="0" w:lastRowFirstColumn="0" w:lastRowLastColumn="0"/>
+            <w:tcW w:w="2093" w:type="dxa"/>
+          </w:tcPr>
+          <w:p>
+            <w:r>
+              <w:t>Traceability</w:t>
+            </w:r>
+          </w:p>
+        </w:tc>
+        <w:tc>
+          <w:tcPr>
+            <w:tcW w:w="7796" w:type="dxa"/>
+          </w:tcPr>
+          <w:p>
+            <w:pPr>
+              <w:cnfStyle w:val="000000100000" w:firstRow="0" w:lastRow="0" w:firstColumn="0" w:lastColumn="0" w:oddVBand="0" w:evenVBand="0" w:oddHBand="1" w:evenHBand="0" w:firstRowFirstColumn="0" w:firstRowLastColumn="0" w:lastRowFirstColumn="0" w:lastRowLastColumn="0"/>
+            </w:pPr>
+            <w:r>
+              <w:t>Fr-20</w:t>
+            </w:r>
+            <w:bookmarkStart w:id="0" w:name="_GoBack"/>
+            <w:bookmarkEnd w:id="0"/>
           </w:p>
         </w:tc>
       </w:tr>

</xml_diff>